<commit_message>
Added to Single Table Argument
</commit_message>
<xml_diff>
--- a/Transition to one table argument.docx
+++ b/Transition to one table argument.docx
@@ -24,6 +24,18 @@
       </w:pPr>
       <w:r>
         <w:t>Some restructuring will be required to add in the ability to average costs when adding items into stock.</w:t>
+      </w:r>
+    </w:p>
+    <w:p>
+      <w:pPr>
+        <w:pStyle w:val="ListParagraph"/>
+        <w:numPr>
+          <w:ilvl w:val="0"/>
+          <w:numId w:val="1"/>
+        </w:numPr>
+      </w:pPr>
+      <w:r>
+        <w:t>Cannot distinguish between and actual Item and a Service for COGS.</w:t>
       </w:r>
       <w:bookmarkStart w:id="0" w:name="_GoBack"/>
       <w:bookmarkEnd w:id="0"/>

</xml_diff>

<commit_message>
Added Visual to doc
Added the TaylorMade visual to the Transition document.
</commit_message>
<xml_diff>
--- a/Transition to one table argument.docx
+++ b/Transition to one table argument.docx
@@ -41,7 +41,63 @@
         <w:t>- When adding inventory an item won’t need to be defined with an item type</w:t>
       </w:r>
     </w:p>
-    <w:p/>
+    <w:p>
+      <w:r>
+        <w:rPr>
+          <w:noProof/>
+        </w:rPr>
+        <w:drawing>
+          <wp:inline distT="0" distB="0" distL="0" distR="0">
+            <wp:extent cx="2200275" cy="1504950"/>
+            <wp:effectExtent l="0" t="0" r="9525" b="0"/>
+            <wp:docPr id="2" name="Picture 2"/>
+            <wp:cNvGraphicFramePr>
+              <a:graphicFrameLocks xmlns:a="http://schemas.openxmlformats.org/drawingml/2006/main" noChangeAspect="1"/>
+            </wp:cNvGraphicFramePr>
+            <a:graphic xmlns:a="http://schemas.openxmlformats.org/drawingml/2006/main">
+              <a:graphicData uri="http://schemas.openxmlformats.org/drawingml/2006/picture">
+                <pic:pic xmlns:pic="http://schemas.openxmlformats.org/drawingml/2006/picture">
+                  <pic:nvPicPr>
+                    <pic:cNvPr id="0" name="Picture 2"/>
+                    <pic:cNvPicPr>
+                      <a:picLocks noChangeAspect="1" noChangeArrowheads="1"/>
+                    </pic:cNvPicPr>
+                  </pic:nvPicPr>
+                  <pic:blipFill>
+                    <a:blip r:embed="rId6">
+                      <a:extLst>
+                        <a:ext uri="{28A0092B-C50C-407E-A947-70E740481C1C}">
+                          <a14:useLocalDpi xmlns:a14="http://schemas.microsoft.com/office/drawing/2010/main" val="0"/>
+                        </a:ext>
+                      </a:extLst>
+                    </a:blip>
+                    <a:srcRect/>
+                    <a:stretch>
+                      <a:fillRect/>
+                    </a:stretch>
+                  </pic:blipFill>
+                  <pic:spPr bwMode="auto">
+                    <a:xfrm>
+                      <a:off x="0" y="0"/>
+                      <a:ext cx="2200275" cy="1504950"/>
+                    </a:xfrm>
+                    <a:prstGeom prst="rect">
+                      <a:avLst/>
+                    </a:prstGeom>
+                    <a:noFill/>
+                    <a:ln>
+                      <a:noFill/>
+                    </a:ln>
+                  </pic:spPr>
+                </pic:pic>
+              </a:graphicData>
+            </a:graphic>
+          </wp:inline>
+        </w:drawing>
+      </w:r>
+      <w:bookmarkStart w:id="0" w:name="_GoBack"/>
+      <w:bookmarkEnd w:id="0"/>
+    </w:p>
     <w:p/>
     <w:p/>
     <w:p/>
@@ -259,8 +315,6 @@
       <w:r>
         <w:t>Verify c</w:t>
       </w:r>
-      <w:bookmarkStart w:id="0" w:name="_GoBack"/>
-      <w:bookmarkEnd w:id="0"/>
       <w:r>
         <w:t>urrent Models and Brands to be used with the Sweet Spot (Jim): 6 hours</w:t>
       </w:r>
@@ -313,10 +367,7 @@
         </w:numPr>
       </w:pPr>
       <w:r>
-        <w:t xml:space="preserve">Create process for </w:t>
-      </w:r>
-      <w:r>
-        <w:t>Admins to add new Brands, Models, Types, and Product Groups with the proper dependencies: 32 hours</w:t>
+        <w:t>Create process for Admins to add new Brands, Models, Types, and Product Groups with the proper dependencies: 32 hours</w:t>
       </w:r>
     </w:p>
     <w:p>
@@ -1391,7 +1442,7 @@
 </file>
 
 <file path=customXml/itemProps1.xml><?xml version="1.0" encoding="utf-8"?>
-<ds:datastoreItem xmlns:ds="http://schemas.openxmlformats.org/officeDocument/2006/customXml" ds:itemID="{3C742774-5D68-4591-A7A2-E64FC37E5CA9}">
+<ds:datastoreItem xmlns:ds="http://schemas.openxmlformats.org/officeDocument/2006/customXml" ds:itemID="{4A5AA121-93B3-47C1-8A99-876537C59196}">
   <ds:schemaRefs>
     <ds:schemaRef ds:uri="http://schemas.openxmlformats.org/officeDocument/2006/bibliography"/>
   </ds:schemaRefs>

</xml_diff>